<commit_message>
Collected the top posts as per the requirements
Added the query used in the file "Data Acquisition" under the directory "Steps Followed"
</commit_message>
<xml_diff>
--- a/Steps Followed/Data Acquisition.docx
+++ b/Steps Followed/Data Acquisition.docx
@@ -29,23 +29,7 @@
         <w:rPr>
           <w:rFonts w:ascii="Arial" w:hAnsi="Arial" w:cs="Arial"/>
         </w:rPr>
-        <w:t xml:space="preserve">select top 50000 * from posts where </w:t>
-      </w:r>
-      <w:proofErr w:type="spellStart"/>
-      <w:proofErr w:type="gramStart"/>
-      <w:r>
-        <w:rPr>
-          <w:rFonts w:ascii="Arial" w:hAnsi="Arial" w:cs="Arial"/>
-        </w:rPr>
-        <w:t>posts.ViewCount</w:t>
-      </w:r>
-      <w:proofErr w:type="spellEnd"/>
-      <w:proofErr w:type="gramEnd"/>
-      <w:r>
-        <w:rPr>
-          <w:rFonts w:ascii="Arial" w:hAnsi="Arial" w:cs="Arial"/>
-        </w:rPr>
-        <w:t xml:space="preserve"> &gt;</w:t>
+        <w:t>select top 50000 * from posts where posts.ViewCount &gt;</w:t>
       </w:r>
       <w:r>
         <w:rPr>
@@ -57,30 +41,308 @@
         <w:rPr>
           <w:rFonts w:ascii="Arial" w:hAnsi="Arial" w:cs="Arial"/>
         </w:rPr>
-        <w:t xml:space="preserve">ORDER BY </w:t>
-      </w:r>
-      <w:proofErr w:type="spellStart"/>
-      <w:r>
-        <w:rPr>
-          <w:rFonts w:ascii="Arial" w:hAnsi="Arial" w:cs="Arial"/>
-        </w:rPr>
-        <w:t>posts.ViewCount</w:t>
-      </w:r>
-      <w:proofErr w:type="spellEnd"/>
-    </w:p>
-    <w:p>
-      <w:pPr>
-        <w:rPr>
-          <w:rFonts w:ascii="Arial" w:hAnsi="Arial" w:cs="Arial"/>
-        </w:rPr>
-      </w:pPr>
-    </w:p>
-    <w:p>
-      <w:pPr>
-        <w:rPr>
-          <w:rFonts w:ascii="Arial" w:hAnsi="Arial" w:cs="Arial"/>
-        </w:rPr>
-      </w:pPr>
+        <w:t>ORDER BY posts.ViewCount</w:t>
+      </w:r>
+    </w:p>
+    <w:p>
+      <w:pPr>
+        <w:rPr>
+          <w:rFonts w:ascii="Arial" w:hAnsi="Arial" w:cs="Arial"/>
+        </w:rPr>
+      </w:pPr>
+    </w:p>
+    <w:p>
+      <w:pPr>
+        <w:rPr>
+          <w:rFonts w:ascii="Arial" w:hAnsi="Arial" w:cs="Arial"/>
+          <w:b/>
+          <w:bCs/>
+        </w:rPr>
+      </w:pPr>
+      <w:r>
+        <w:rPr>
+          <w:rFonts w:ascii="Arial" w:hAnsi="Arial" w:cs="Arial"/>
+          <w:b/>
+          <w:bCs/>
+        </w:rPr>
+        <w:t>For the next 47817 posts:</w:t>
+      </w:r>
+    </w:p>
+    <w:p>
+      <w:pPr>
+        <w:spacing w:after="0"/>
+        <w:rPr>
+          <w:rFonts w:ascii="Arial" w:hAnsi="Arial" w:cs="Arial"/>
+        </w:rPr>
+      </w:pPr>
+      <w:r>
+        <w:rPr>
+          <w:rFonts w:ascii="Arial" w:hAnsi="Arial" w:cs="Arial"/>
+        </w:rPr>
+        <w:t>select top 50000 * from posts where posts.ViewCount &lt;</w:t>
+      </w:r>
+      <w:r>
+        <w:rPr>
+          <w:rFonts w:ascii="Arial" w:hAnsi="Arial" w:cs="Arial"/>
+        </w:rPr>
+        <w:t>=</w:t>
+      </w:r>
+      <w:r>
+        <w:rPr>
+          <w:rFonts w:ascii="Arial" w:hAnsi="Arial" w:cs="Arial"/>
+        </w:rPr>
+        <w:t xml:space="preserve"> 121000 </w:t>
+      </w:r>
+    </w:p>
+    <w:p>
+      <w:pPr>
+        <w:rPr>
+          <w:rFonts w:ascii="Arial" w:hAnsi="Arial" w:cs="Arial"/>
+        </w:rPr>
+      </w:pPr>
+      <w:r>
+        <w:rPr>
+          <w:rFonts w:ascii="Arial" w:hAnsi="Arial" w:cs="Arial"/>
+        </w:rPr>
+        <w:t>AND posts.ViewCount</w:t>
+      </w:r>
+      <w:r>
+        <w:rPr>
+          <w:rFonts w:ascii="Arial" w:hAnsi="Arial" w:cs="Arial"/>
+        </w:rPr>
+        <w:t xml:space="preserve"> </w:t>
+      </w:r>
+      <w:r>
+        <w:rPr>
+          <w:rFonts w:ascii="Arial" w:hAnsi="Arial" w:cs="Arial"/>
+        </w:rPr>
+        <w:t>&gt;70000</w:t>
+      </w:r>
+      <w:r>
+        <w:rPr>
+          <w:rFonts w:ascii="Arial" w:hAnsi="Arial" w:cs="Arial"/>
+        </w:rPr>
+        <w:t xml:space="preserve"> </w:t>
+      </w:r>
+      <w:r>
+        <w:rPr>
+          <w:rFonts w:ascii="Arial" w:hAnsi="Arial" w:cs="Arial"/>
+        </w:rPr>
+        <w:t>ORDER BY posts.ViewCount</w:t>
+      </w:r>
+    </w:p>
+    <w:p>
+      <w:pPr>
+        <w:rPr>
+          <w:rFonts w:ascii="Arial" w:hAnsi="Arial" w:cs="Arial"/>
+        </w:rPr>
+      </w:pPr>
+    </w:p>
+    <w:p>
+      <w:pPr>
+        <w:rPr>
+          <w:rFonts w:ascii="Arial" w:hAnsi="Arial" w:cs="Arial"/>
+          <w:b/>
+          <w:bCs/>
+        </w:rPr>
+      </w:pPr>
+      <w:r>
+        <w:rPr>
+          <w:rFonts w:ascii="Arial" w:hAnsi="Arial" w:cs="Arial"/>
+          <w:b/>
+          <w:bCs/>
+        </w:rPr>
+        <w:t>For the next 47066 posts:</w:t>
+      </w:r>
+    </w:p>
+    <w:p>
+      <w:pPr>
+        <w:spacing w:after="0"/>
+        <w:rPr>
+          <w:rFonts w:ascii="Arial" w:hAnsi="Arial" w:cs="Arial"/>
+        </w:rPr>
+      </w:pPr>
+      <w:r>
+        <w:rPr>
+          <w:rFonts w:ascii="Arial" w:hAnsi="Arial" w:cs="Arial"/>
+        </w:rPr>
+        <w:t xml:space="preserve">select top 50000 * from posts where posts.ViewCount &lt;= 70000 </w:t>
+      </w:r>
+    </w:p>
+    <w:p>
+      <w:pPr>
+        <w:rPr>
+          <w:rFonts w:ascii="Arial" w:hAnsi="Arial" w:cs="Arial"/>
+        </w:rPr>
+      </w:pPr>
+      <w:r>
+        <w:rPr>
+          <w:rFonts w:ascii="Arial" w:hAnsi="Arial" w:cs="Arial"/>
+        </w:rPr>
+        <w:t>AND posts.ViewCount &gt; 50000</w:t>
+      </w:r>
+      <w:r>
+        <w:rPr>
+          <w:rFonts w:ascii="Arial" w:hAnsi="Arial" w:cs="Arial"/>
+        </w:rPr>
+        <w:t xml:space="preserve"> </w:t>
+      </w:r>
+      <w:r>
+        <w:rPr>
+          <w:rFonts w:ascii="Arial" w:hAnsi="Arial" w:cs="Arial"/>
+        </w:rPr>
+        <w:t>ORDER BY posts.ViewCount</w:t>
+      </w:r>
+    </w:p>
+    <w:p>
+      <w:pPr>
+        <w:rPr>
+          <w:rFonts w:ascii="Arial" w:hAnsi="Arial" w:cs="Arial"/>
+        </w:rPr>
+      </w:pPr>
+    </w:p>
+    <w:p>
+      <w:pPr>
+        <w:rPr>
+          <w:rFonts w:ascii="Arial" w:hAnsi="Arial" w:cs="Arial"/>
+          <w:b/>
+          <w:bCs/>
+        </w:rPr>
+      </w:pPr>
+      <w:r>
+        <w:rPr>
+          <w:rFonts w:ascii="Arial" w:hAnsi="Arial" w:cs="Arial"/>
+          <w:b/>
+          <w:bCs/>
+        </w:rPr>
+        <w:t>For the next 41595 posts:</w:t>
+      </w:r>
+    </w:p>
+    <w:p>
+      <w:pPr>
+        <w:spacing w:after="0"/>
+        <w:rPr>
+          <w:rFonts w:ascii="Arial" w:hAnsi="Arial" w:cs="Arial"/>
+        </w:rPr>
+      </w:pPr>
+      <w:r>
+        <w:rPr>
+          <w:rFonts w:ascii="Arial" w:hAnsi="Arial" w:cs="Arial"/>
+        </w:rPr>
+        <w:t xml:space="preserve">select top 50000 * from posts where posts.ViewCount &lt;= 50000 </w:t>
+      </w:r>
+    </w:p>
+    <w:p>
+      <w:pPr>
+        <w:rPr>
+          <w:rFonts w:ascii="Arial" w:hAnsi="Arial" w:cs="Arial"/>
+        </w:rPr>
+      </w:pPr>
+      <w:r>
+        <w:rPr>
+          <w:rFonts w:ascii="Arial" w:hAnsi="Arial" w:cs="Arial"/>
+        </w:rPr>
+        <w:t>AND posts.ViewCount &gt; 40000</w:t>
+      </w:r>
+      <w:r>
+        <w:rPr>
+          <w:rFonts w:ascii="Arial" w:hAnsi="Arial" w:cs="Arial"/>
+        </w:rPr>
+        <w:t xml:space="preserve"> </w:t>
+      </w:r>
+      <w:r>
+        <w:rPr>
+          <w:rFonts w:ascii="Arial" w:hAnsi="Arial" w:cs="Arial"/>
+        </w:rPr>
+        <w:t>ORDER BY posts.ViewCount</w:t>
+      </w:r>
+    </w:p>
+    <w:p>
+      <w:pPr>
+        <w:rPr>
+          <w:rFonts w:ascii="Arial" w:hAnsi="Arial" w:cs="Arial"/>
+        </w:rPr>
+      </w:pPr>
+    </w:p>
+    <w:p>
+      <w:pPr>
+        <w:rPr>
+          <w:rFonts w:ascii="Arial" w:hAnsi="Arial" w:cs="Arial"/>
+          <w:b/>
+          <w:bCs/>
+        </w:rPr>
+      </w:pPr>
+      <w:r>
+        <w:rPr>
+          <w:rFonts w:ascii="Arial" w:hAnsi="Arial" w:cs="Arial"/>
+          <w:b/>
+          <w:bCs/>
+        </w:rPr>
+        <w:t>For the next 22742 posts:</w:t>
+      </w:r>
+    </w:p>
+    <w:p>
+      <w:pPr>
+        <w:spacing w:after="0"/>
+        <w:rPr>
+          <w:rFonts w:ascii="Arial" w:hAnsi="Arial" w:cs="Arial"/>
+        </w:rPr>
+      </w:pPr>
+      <w:r>
+        <w:rPr>
+          <w:rFonts w:ascii="Arial" w:hAnsi="Arial" w:cs="Arial"/>
+        </w:rPr>
+        <w:t xml:space="preserve">select top 50000 * from posts where posts.ViewCount &lt;= </w:t>
+      </w:r>
+      <w:r>
+        <w:rPr>
+          <w:rFonts w:ascii="Arial" w:hAnsi="Arial" w:cs="Arial"/>
+        </w:rPr>
+        <w:t>4</w:t>
+      </w:r>
+      <w:r>
+        <w:rPr>
+          <w:rFonts w:ascii="Arial" w:hAnsi="Arial" w:cs="Arial"/>
+        </w:rPr>
+        <w:t xml:space="preserve">0000 </w:t>
+      </w:r>
+    </w:p>
+    <w:p>
+      <w:pPr>
+        <w:rPr>
+          <w:rFonts w:ascii="Arial" w:hAnsi="Arial" w:cs="Arial"/>
+        </w:rPr>
+      </w:pPr>
+      <w:r>
+        <w:rPr>
+          <w:rFonts w:ascii="Arial" w:hAnsi="Arial" w:cs="Arial"/>
+        </w:rPr>
+        <w:t xml:space="preserve">AND posts.ViewCount &gt; </w:t>
+      </w:r>
+      <w:r>
+        <w:rPr>
+          <w:rFonts w:ascii="Arial" w:hAnsi="Arial" w:cs="Arial"/>
+        </w:rPr>
+        <w:t>36</w:t>
+      </w:r>
+      <w:r>
+        <w:rPr>
+          <w:rFonts w:ascii="Arial" w:hAnsi="Arial" w:cs="Arial"/>
+        </w:rPr>
+        <w:t>000</w:t>
+      </w:r>
+      <w:r>
+        <w:rPr>
+          <w:rFonts w:ascii="Arial" w:hAnsi="Arial" w:cs="Arial"/>
+        </w:rPr>
+        <w:t xml:space="preserve"> </w:t>
+      </w:r>
+      <w:r>
+        <w:rPr>
+          <w:rFonts w:ascii="Arial" w:hAnsi="Arial" w:cs="Arial"/>
+        </w:rPr>
+        <w:t>ORDER BY posts.ViewCount</w:t>
+      </w:r>
     </w:p>
     <w:sectPr>
       <w:pgSz w:w="11906" w:h="16838"/>

</xml_diff>